<commit_message>
added trello to daily scrum
</commit_message>
<xml_diff>
--- a/documents/SurveyManagementProposal.docx
+++ b/documents/SurveyManagementProposal.docx
@@ -38,12 +38,20 @@
     </w:p>
     <w:p>
       <w:proofErr w:type="spellStart"/>
-      <w:proofErr w:type="gramStart"/>
-      <w:r>
-        <w:t>php</w:t>
-      </w:r>
-      <w:proofErr w:type="spellEnd"/>
-      <w:proofErr w:type="gramEnd"/>
+      <w:r>
+        <w:t>P</w:t>
+      </w:r>
+      <w:r>
+        <w:t>hp</w:t>
+      </w:r>
+      <w:proofErr w:type="spellEnd"/>
+    </w:p>
+    <w:p>
+      <w:r>
+        <w:t>https://trello.com/b/F4MOrPEs/survey-engine</w:t>
+      </w:r>
+      <w:bookmarkStart w:id="0" w:name="_GoBack"/>
+      <w:bookmarkEnd w:id="0"/>
     </w:p>
     <w:p/>
     <w:p/>
@@ -313,6 +321,7 @@
     </w:p>
     <w:p>
       <w:r>
+        <w:lastRenderedPageBreak/>
         <w:t xml:space="preserve"> </w:t>
       </w:r>
     </w:p>
@@ -894,6 +903,7 @@
     <w:p>
       <w:proofErr w:type="gramStart"/>
       <w:r>
+        <w:lastRenderedPageBreak/>
         <w:t>1)id</w:t>
       </w:r>
       <w:proofErr w:type="gramEnd"/>
@@ -901,7 +911,6 @@
     <w:p>
       <w:proofErr w:type="gramStart"/>
       <w:r>
-        <w:lastRenderedPageBreak/>
         <w:t>2)</w:t>
       </w:r>
       <w:proofErr w:type="spellStart"/>
@@ -1030,7 +1039,6 @@
     <w:p/>
     <w:p/>
     <w:p>
-      <w:bookmarkStart w:id="0" w:name="_GoBack"/>
       <w:r>
         <w:rPr>
           <w:noProof/>
@@ -1071,14 +1079,12 @@
           </wp:inline>
         </w:drawing>
       </w:r>
-      <w:bookmarkEnd w:id="0"/>
-    </w:p>
-    <w:p/>
-    <w:p/>
-    <w:p/>
-    <w:p>
-      <w:r>
-        <w:lastRenderedPageBreak/>
+    </w:p>
+    <w:p/>
+    <w:p/>
+    <w:p/>
+    <w:p>
+      <w:r>
         <w:t>Mock up windows:</w:t>
       </w:r>
     </w:p>

</xml_diff>

<commit_message>
github to the proposal
</commit_message>
<xml_diff>
--- a/documents/SurveyManagementProposal.docx
+++ b/documents/SurveyManagementProposal.docx
@@ -47,9 +47,26 @@
       <w:proofErr w:type="spellEnd"/>
     </w:p>
     <w:p>
-      <w:r>
-        <w:t>https://trello.com/b/F4MOrPEs/survey-engine</w:t>
-      </w:r>
+      <w:hyperlink r:id="rId6" w:history="1">
+        <w:r>
+          <w:rPr>
+            <w:rStyle w:val="Hyperlink"/>
+          </w:rPr>
+          <w:t>https://trello.com/b/F4MOrPEs/survey-engine</w:t>
+        </w:r>
+      </w:hyperlink>
+    </w:p>
+    <w:p>
+      <w:hyperlink r:id="rId7" w:history="1">
+        <w:r>
+          <w:rPr>
+            <w:rStyle w:val="Hyperlink"/>
+          </w:rPr>
+          <w:t>https://github.com/staicu/ipd9-php-project</w:t>
+        </w:r>
+      </w:hyperlink>
+    </w:p>
+    <w:p>
       <w:bookmarkStart w:id="0" w:name="_GoBack"/>
       <w:bookmarkEnd w:id="0"/>
     </w:p>
@@ -308,6 +325,7 @@
     </w:p>
     <w:p>
       <w:r>
+        <w:lastRenderedPageBreak/>
         <w:t>3-</w:t>
       </w:r>
       <w:r>
@@ -321,7 +339,6 @@
     </w:p>
     <w:p>
       <w:r>
-        <w:lastRenderedPageBreak/>
         <w:t xml:space="preserve"> </w:t>
       </w:r>
     </w:p>
@@ -762,56 +779,115 @@
       <w:proofErr w:type="spellEnd"/>
     </w:p>
     <w:p>
-      <w:proofErr w:type="gramStart"/>
-      <w:r>
+      <w:pPr>
+        <w:rPr>
+          <w:lang w:val="fr-CA"/>
+        </w:rPr>
+      </w:pPr>
+      <w:proofErr w:type="gramStart"/>
+      <w:r>
+        <w:rPr>
+          <w:lang w:val="fr-CA"/>
+        </w:rPr>
         <w:t>4)idquestion2</w:t>
       </w:r>
       <w:proofErr w:type="gramEnd"/>
       <w:r>
+        <w:rPr>
+          <w:lang w:val="fr-CA"/>
+        </w:rPr>
         <w:t xml:space="preserve"> </w:t>
       </w:r>
       <w:proofErr w:type="spellStart"/>
       <w:r>
+        <w:rPr>
+          <w:lang w:val="fr-CA"/>
+        </w:rPr>
         <w:t>int</w:t>
       </w:r>
       <w:proofErr w:type="spellEnd"/>
     </w:p>
-    <w:p/>
-    <w:p>
-      <w:r>
+    <w:p>
+      <w:pPr>
+        <w:rPr>
+          <w:lang w:val="fr-CA"/>
+        </w:rPr>
+      </w:pPr>
+    </w:p>
+    <w:p>
+      <w:pPr>
+        <w:rPr>
+          <w:lang w:val="fr-CA"/>
+        </w:rPr>
+      </w:pPr>
+      <w:r>
+        <w:rPr>
+          <w:lang w:val="fr-CA"/>
+        </w:rPr>
         <w:t>Questions:</w:t>
       </w:r>
     </w:p>
     <w:p>
-      <w:proofErr w:type="gramStart"/>
-      <w:r>
+      <w:pPr>
+        <w:rPr>
+          <w:lang w:val="fr-CA"/>
+        </w:rPr>
+      </w:pPr>
+      <w:proofErr w:type="gramStart"/>
+      <w:r>
+        <w:rPr>
+          <w:lang w:val="fr-CA"/>
+        </w:rPr>
         <w:t>1)id</w:t>
       </w:r>
       <w:proofErr w:type="gramEnd"/>
       <w:r>
+        <w:rPr>
+          <w:lang w:val="fr-CA"/>
+        </w:rPr>
         <w:t xml:space="preserve"> </w:t>
       </w:r>
       <w:proofErr w:type="spellStart"/>
       <w:r>
+        <w:rPr>
+          <w:lang w:val="fr-CA"/>
+        </w:rPr>
         <w:t>int</w:t>
       </w:r>
       <w:proofErr w:type="spellEnd"/>
     </w:p>
     <w:p>
-      <w:proofErr w:type="gramStart"/>
-      <w:r>
+      <w:pPr>
+        <w:rPr>
+          <w:lang w:val="fr-CA"/>
+        </w:rPr>
+      </w:pPr>
+      <w:proofErr w:type="gramStart"/>
+      <w:r>
+        <w:rPr>
+          <w:lang w:val="fr-CA"/>
+        </w:rPr>
         <w:t>2)question</w:t>
       </w:r>
       <w:proofErr w:type="gramEnd"/>
       <w:r>
+        <w:rPr>
+          <w:lang w:val="fr-CA"/>
+        </w:rPr>
         <w:t xml:space="preserve"> </w:t>
       </w:r>
       <w:proofErr w:type="spellStart"/>
       <w:r>
+        <w:rPr>
+          <w:lang w:val="fr-CA"/>
+        </w:rPr>
         <w:t>varchar</w:t>
       </w:r>
       <w:proofErr w:type="spellEnd"/>
       <w:r>
+        <w:rPr>
+          <w:lang w:val="fr-CA"/>
+        </w:rPr>
         <w:t xml:space="preserve"> (400)</w:t>
       </w:r>
     </w:p>
@@ -903,7 +979,6 @@
     <w:p>
       <w:proofErr w:type="gramStart"/>
       <w:r>
-        <w:lastRenderedPageBreak/>
         <w:t>1)id</w:t>
       </w:r>
       <w:proofErr w:type="gramEnd"/>
@@ -1048,112 +1123,6 @@
             <wp:extent cx="5138070" cy="4955822"/>
             <wp:effectExtent l="0" t="0" r="5715" b="0"/>
             <wp:docPr id="6" name="Picture 6"/>
-            <wp:cNvGraphicFramePr>
-              <a:graphicFrameLocks xmlns:a="http://schemas.openxmlformats.org/drawingml/2006/main" noChangeAspect="1"/>
-            </wp:cNvGraphicFramePr>
-            <a:graphic xmlns:a="http://schemas.openxmlformats.org/drawingml/2006/main">
-              <a:graphicData uri="http://schemas.openxmlformats.org/drawingml/2006/picture">
-                <pic:pic xmlns:pic="http://schemas.openxmlformats.org/drawingml/2006/picture">
-                  <pic:nvPicPr>
-                    <pic:cNvPr id="0" name=""/>
-                    <pic:cNvPicPr/>
-                  </pic:nvPicPr>
-                  <pic:blipFill>
-                    <a:blip r:embed="rId6"/>
-                    <a:stretch>
-                      <a:fillRect/>
-                    </a:stretch>
-                  </pic:blipFill>
-                  <pic:spPr>
-                    <a:xfrm>
-                      <a:off x="0" y="0"/>
-                      <a:ext cx="5136300" cy="4954114"/>
-                    </a:xfrm>
-                    <a:prstGeom prst="rect">
-                      <a:avLst/>
-                    </a:prstGeom>
-                  </pic:spPr>
-                </pic:pic>
-              </a:graphicData>
-            </a:graphic>
-          </wp:inline>
-        </w:drawing>
-      </w:r>
-    </w:p>
-    <w:p/>
-    <w:p/>
-    <w:p/>
-    <w:p>
-      <w:r>
-        <w:t>Mock up windows:</w:t>
-      </w:r>
-    </w:p>
-    <w:p>
-      <w:r>
-        <w:t>Admin login:</w:t>
-      </w:r>
-    </w:p>
-    <w:p>
-      <w:r>
-        <w:rPr>
-          <w:noProof/>
-        </w:rPr>
-        <w:drawing>
-          <wp:inline distT="0" distB="0" distL="0" distR="0" wp14:anchorId="6F2BA2A5" wp14:editId="13DAB991">
-            <wp:extent cx="4391378" cy="3781465"/>
-            <wp:effectExtent l="0" t="0" r="9525" b="0"/>
-            <wp:docPr id="3" name="Picture 3"/>
-            <wp:cNvGraphicFramePr>
-              <a:graphicFrameLocks xmlns:a="http://schemas.openxmlformats.org/drawingml/2006/main" noChangeAspect="1"/>
-            </wp:cNvGraphicFramePr>
-            <a:graphic xmlns:a="http://schemas.openxmlformats.org/drawingml/2006/main">
-              <a:graphicData uri="http://schemas.openxmlformats.org/drawingml/2006/picture">
-                <pic:pic xmlns:pic="http://schemas.openxmlformats.org/drawingml/2006/picture">
-                  <pic:nvPicPr>
-                    <pic:cNvPr id="0" name=""/>
-                    <pic:cNvPicPr/>
-                  </pic:nvPicPr>
-                  <pic:blipFill>
-                    <a:blip r:embed="rId7"/>
-                    <a:stretch>
-                      <a:fillRect/>
-                    </a:stretch>
-                  </pic:blipFill>
-                  <pic:spPr>
-                    <a:xfrm>
-                      <a:off x="0" y="0"/>
-                      <a:ext cx="4395013" cy="3784595"/>
-                    </a:xfrm>
-                    <a:prstGeom prst="rect">
-                      <a:avLst/>
-                    </a:prstGeom>
-                  </pic:spPr>
-                </pic:pic>
-              </a:graphicData>
-            </a:graphic>
-          </wp:inline>
-        </w:drawing>
-      </w:r>
-    </w:p>
-    <w:p/>
-    <w:p/>
-    <w:p>
-      <w:r>
-        <w:t>Register Surveyee:</w:t>
-      </w:r>
-    </w:p>
-    <w:p/>
-    <w:p>
-      <w:r>
-        <w:rPr>
-          <w:noProof/>
-        </w:rPr>
-        <w:lastRenderedPageBreak/>
-        <w:drawing>
-          <wp:inline distT="0" distB="0" distL="0" distR="0" wp14:anchorId="230923D6" wp14:editId="02432C59">
-            <wp:extent cx="3583617" cy="3838222"/>
-            <wp:effectExtent l="0" t="0" r="0" b="0"/>
-            <wp:docPr id="4" name="Picture 4"/>
             <wp:cNvGraphicFramePr>
               <a:graphicFrameLocks xmlns:a="http://schemas.openxmlformats.org/drawingml/2006/main" noChangeAspect="1"/>
             </wp:cNvGraphicFramePr>
@@ -1173,7 +1142,7 @@
                   <pic:spPr>
                     <a:xfrm>
                       <a:off x="0" y="0"/>
-                      <a:ext cx="3586257" cy="3841049"/>
+                      <a:ext cx="5136300" cy="4954114"/>
                     </a:xfrm>
                     <a:prstGeom prst="rect">
                       <a:avLst/>
@@ -1188,9 +1157,15 @@
     </w:p>
     <w:p/>
     <w:p/>
-    <w:p>
-      <w:r>
-        <w:t>Surveys:</w:t>
+    <w:p/>
+    <w:p>
+      <w:r>
+        <w:t>Mock up windows:</w:t>
+      </w:r>
+    </w:p>
+    <w:p>
+      <w:r>
+        <w:t>Admin login:</w:t>
       </w:r>
     </w:p>
     <w:p>
@@ -1199,10 +1174,10 @@
           <w:noProof/>
         </w:rPr>
         <w:drawing>
-          <wp:inline distT="0" distB="0" distL="0" distR="0" wp14:anchorId="13410352" wp14:editId="5ECAF006">
-            <wp:extent cx="3002844" cy="3012148"/>
-            <wp:effectExtent l="0" t="0" r="7620" b="0"/>
-            <wp:docPr id="5" name="Picture 5"/>
+          <wp:inline distT="0" distB="0" distL="0" distR="0" wp14:anchorId="6F2BA2A5" wp14:editId="13DAB991">
+            <wp:extent cx="4391378" cy="3781465"/>
+            <wp:effectExtent l="0" t="0" r="9525" b="0"/>
+            <wp:docPr id="3" name="Picture 3"/>
             <wp:cNvGraphicFramePr>
               <a:graphicFrameLocks xmlns:a="http://schemas.openxmlformats.org/drawingml/2006/main" noChangeAspect="1"/>
             </wp:cNvGraphicFramePr>
@@ -1222,6 +1197,106 @@
                   <pic:spPr>
                     <a:xfrm>
                       <a:off x="0" y="0"/>
+                      <a:ext cx="4395013" cy="3784595"/>
+                    </a:xfrm>
+                    <a:prstGeom prst="rect">
+                      <a:avLst/>
+                    </a:prstGeom>
+                  </pic:spPr>
+                </pic:pic>
+              </a:graphicData>
+            </a:graphic>
+          </wp:inline>
+        </w:drawing>
+      </w:r>
+    </w:p>
+    <w:p/>
+    <w:p/>
+    <w:p>
+      <w:r>
+        <w:t>Register Surveyee:</w:t>
+      </w:r>
+    </w:p>
+    <w:p/>
+    <w:p>
+      <w:r>
+        <w:rPr>
+          <w:noProof/>
+        </w:rPr>
+        <w:lastRenderedPageBreak/>
+        <w:drawing>
+          <wp:inline distT="0" distB="0" distL="0" distR="0" wp14:anchorId="230923D6" wp14:editId="02432C59">
+            <wp:extent cx="3583617" cy="3838222"/>
+            <wp:effectExtent l="0" t="0" r="0" b="0"/>
+            <wp:docPr id="4" name="Picture 4"/>
+            <wp:cNvGraphicFramePr>
+              <a:graphicFrameLocks xmlns:a="http://schemas.openxmlformats.org/drawingml/2006/main" noChangeAspect="1"/>
+            </wp:cNvGraphicFramePr>
+            <a:graphic xmlns:a="http://schemas.openxmlformats.org/drawingml/2006/main">
+              <a:graphicData uri="http://schemas.openxmlformats.org/drawingml/2006/picture">
+                <pic:pic xmlns:pic="http://schemas.openxmlformats.org/drawingml/2006/picture">
+                  <pic:nvPicPr>
+                    <pic:cNvPr id="0" name=""/>
+                    <pic:cNvPicPr/>
+                  </pic:nvPicPr>
+                  <pic:blipFill>
+                    <a:blip r:embed="rId10"/>
+                    <a:stretch>
+                      <a:fillRect/>
+                    </a:stretch>
+                  </pic:blipFill>
+                  <pic:spPr>
+                    <a:xfrm>
+                      <a:off x="0" y="0"/>
+                      <a:ext cx="3586257" cy="3841049"/>
+                    </a:xfrm>
+                    <a:prstGeom prst="rect">
+                      <a:avLst/>
+                    </a:prstGeom>
+                  </pic:spPr>
+                </pic:pic>
+              </a:graphicData>
+            </a:graphic>
+          </wp:inline>
+        </w:drawing>
+      </w:r>
+    </w:p>
+    <w:p/>
+    <w:p/>
+    <w:p>
+      <w:r>
+        <w:t>Surveys:</w:t>
+      </w:r>
+    </w:p>
+    <w:p>
+      <w:r>
+        <w:rPr>
+          <w:noProof/>
+        </w:rPr>
+        <w:drawing>
+          <wp:inline distT="0" distB="0" distL="0" distR="0" wp14:anchorId="13410352" wp14:editId="5ECAF006">
+            <wp:extent cx="3002844" cy="3012148"/>
+            <wp:effectExtent l="0" t="0" r="7620" b="0"/>
+            <wp:docPr id="5" name="Picture 5"/>
+            <wp:cNvGraphicFramePr>
+              <a:graphicFrameLocks xmlns:a="http://schemas.openxmlformats.org/drawingml/2006/main" noChangeAspect="1"/>
+            </wp:cNvGraphicFramePr>
+            <a:graphic xmlns:a="http://schemas.openxmlformats.org/drawingml/2006/main">
+              <a:graphicData uri="http://schemas.openxmlformats.org/drawingml/2006/picture">
+                <pic:pic xmlns:pic="http://schemas.openxmlformats.org/drawingml/2006/picture">
+                  <pic:nvPicPr>
+                    <pic:cNvPr id="0" name=""/>
+                    <pic:cNvPicPr/>
+                  </pic:nvPicPr>
+                  <pic:blipFill>
+                    <a:blip r:embed="rId11"/>
+                    <a:stretch>
+                      <a:fillRect/>
+                    </a:stretch>
+                  </pic:blipFill>
+                  <pic:spPr>
+                    <a:xfrm>
+                      <a:off x="0" y="0"/>
                       <a:ext cx="3004968" cy="3014278"/>
                     </a:xfrm>
                     <a:prstGeom prst="rect">
@@ -1259,7 +1334,7 @@
                     </pic:cNvPicPr>
                   </pic:nvPicPr>
                   <pic:blipFill>
-                    <a:blip r:embed="rId10" cstate="print">
+                    <a:blip r:embed="rId12" cstate="print">
                       <a:extLst>
                         <a:ext uri="{28A0092B-C50C-407E-A947-70E740481C1C}">
                           <a14:useLocalDpi xmlns:a14="http://schemas.microsoft.com/office/drawing/2010/main" val="0"/>
@@ -1336,7 +1411,7 @@
                     <pic:cNvPicPr preferRelativeResize="0"/>
                   </pic:nvPicPr>
                   <pic:blipFill>
-                    <a:blip r:embed="rId11"/>
+                    <a:blip r:embed="rId13"/>
                     <a:srcRect/>
                     <a:stretch>
                       <a:fillRect/>
@@ -2030,6 +2105,17 @@
       <w:contextualSpacing/>
     </w:pPr>
   </w:style>
+  <w:style w:type="character" w:styleId="Hyperlink">
+    <w:name w:val="Hyperlink"/>
+    <w:basedOn w:val="DefaultParagraphFont"/>
+    <w:uiPriority w:val="99"/>
+    <w:unhideWhenUsed/>
+    <w:rsid w:val="00B55506"/>
+    <w:rPr>
+      <w:color w:val="0000FF" w:themeColor="hyperlink"/>
+      <w:u w:val="single"/>
+    </w:rPr>
+  </w:style>
 </w:styles>
 </file>
 
@@ -2388,6 +2474,17 @@
       <w:ind w:left="720"/>
       <w:contextualSpacing/>
     </w:pPr>
+  </w:style>
+  <w:style w:type="character" w:styleId="Hyperlink">
+    <w:name w:val="Hyperlink"/>
+    <w:basedOn w:val="DefaultParagraphFont"/>
+    <w:uiPriority w:val="99"/>
+    <w:unhideWhenUsed/>
+    <w:rsid w:val="00B55506"/>
+    <w:rPr>
+      <w:color w:val="0000FF" w:themeColor="hyperlink"/>
+      <w:u w:val="single"/>
+    </w:rPr>
   </w:style>
 </w:styles>
 </file>

</xml_diff>